<commit_message>
notes for meeting with mayaan
</commit_message>
<xml_diff>
--- a/אפיון דרישות עם הערות.docx
+++ b/אפיון דרישות עם הערות.docx
@@ -1184,121 +1184,206 @@
           <w:rtl/>
           <w:lang w:bidi="he-IL"/>
         </w:rPr>
-        <w:t>, אין לנו כרגע, אפשר לעשות הער</w:t>
+        <w:t xml:space="preserve">, אין לנו כרגע, אפשר לעשות הערכה לפי נקודת </w:t>
+      </w:r>
+      <w:r>
+        <w:rPr>
+          <w:color w:val="FF0000"/>
+          <w:lang w:bidi="he-IL"/>
+        </w:rPr>
+        <w:t>waist</w:t>
+      </w:r>
+      <w:r>
+        <w:rPr>
+          <w:rFonts w:hint="cs"/>
+          <w:color w:val="FF0000"/>
+          <w:rtl/>
+          <w:lang w:bidi="he-IL"/>
+        </w:rPr>
+        <w:t xml:space="preserve"> + נקודות ה</w:t>
+      </w:r>
+      <w:r>
+        <w:rPr>
+          <w:color w:val="FF0000"/>
+          <w:lang w:bidi="he-IL"/>
+        </w:rPr>
+        <w:t>hip</w:t>
+      </w:r>
+      <w:r>
+        <w:rPr>
+          <w:rFonts w:hint="cs"/>
+          <w:color w:val="FF0000"/>
+          <w:rtl/>
+          <w:lang w:bidi="he-IL"/>
+        </w:rPr>
+        <w:t>, להשלים למעויין.</w:t>
+      </w:r>
+    </w:p>
+    <w:p>
+      <w:pPr>
+        <w:pStyle w:val="ListParagraph"/>
+        <w:bidi/>
+        <w:rPr>
+          <w:rtl/>
+          <w:lang w:bidi="he-IL"/>
+        </w:rPr>
+      </w:pPr>
+    </w:p>
+    <w:p>
+      <w:pPr>
+        <w:bidi/>
+        <w:rPr>
+          <w:rtl/>
+          <w:lang w:bidi="he-IL"/>
+        </w:rPr>
+      </w:pPr>
+    </w:p>
+    <w:p>
+      <w:pPr>
+        <w:bidi/>
+        <w:rPr>
+          <w:rtl/>
+          <w:lang w:val="en-GB" w:bidi="he-IL"/>
+        </w:rPr>
+      </w:pPr>
+      <w:r>
+        <w:rPr>
+          <w:rFonts w:hint="cs"/>
+          <w:rtl/>
+          <w:lang w:bidi="he-IL"/>
+        </w:rPr>
+        <w:t xml:space="preserve">ניתוח תנועה: יבוצעו סדרת תנועות כמו </w:t>
+      </w:r>
+      <w:r>
+        <w:rPr>
+          <w:lang w:val="en-GB" w:bidi="he-IL"/>
+        </w:rPr>
+        <w:t>burpees</w:t>
+      </w:r>
+      <w:r>
+        <w:rPr>
+          <w:lang w:val="en-GB" w:bidi="he-IL"/>
+        </w:rPr>
+        <w:t xml:space="preserve">, sit to stand </w:t>
+      </w:r>
+      <w:r>
+        <w:rPr>
+          <w:lang w:val="en-GB" w:bidi="he-IL"/>
+        </w:rPr>
+        <w:t xml:space="preserve"> </w:t>
+      </w:r>
+    </w:p>
+    <w:p>
+      <w:pPr>
+        <w:pStyle w:val="ListParagraph"/>
+        <w:numPr>
+          <w:ilvl w:val="0"/>
+          <w:numId w:val="1"/>
+        </w:numPr>
+        <w:bidi/>
+        <w:rPr>
+          <w:color w:val="FF0000"/>
+          <w:lang w:val="en-GB" w:bidi="he-IL"/>
+        </w:rPr>
+      </w:pPr>
+      <w:r>
+        <w:rPr>
+          <w:rFonts w:hint="cs"/>
+          <w:color w:val="FF0000"/>
+          <w:rtl/>
+          <w:lang w:val="en-GB" w:bidi="he-IL"/>
+        </w:rPr>
+        <w:t>המצלמה לא קולטת את כל טווח ה</w:t>
+      </w:r>
+      <w:r>
+        <w:rPr>
+          <w:color w:val="FF0000"/>
+          <w:lang w:val="en-GB" w:bidi="he-IL"/>
+        </w:rPr>
+        <w:t>burpee</w:t>
+      </w:r>
+      <w:r>
+        <w:rPr>
+          <w:rFonts w:hint="cs"/>
+          <w:color w:val="FF0000"/>
+          <w:rtl/>
+          <w:lang w:val="en-GB" w:bidi="he-IL"/>
+        </w:rPr>
+        <w:t>.</w:t>
+      </w:r>
+    </w:p>
+    <w:p>
+      <w:pPr>
+        <w:bidi/>
+        <w:rPr>
+          <w:lang w:bidi="he-IL"/>
+        </w:rPr>
+      </w:pPr>
+      <w:r>
+        <w:rPr>
+          <w:rFonts w:hint="cs"/>
+          <w:rtl/>
+          <w:lang w:bidi="he-IL"/>
+        </w:rPr>
+        <w:t xml:space="preserve">מאפייני התנועה כפי שבאים לידי ביטוי בניתוח תנועת ריקוד. נדבר על מאפיינים ספציפיים. בגדול, נסתכל על טווחי תנועה במפרקים, הרמוניית התנועה, היחסים בין המפרקים. </w:t>
+      </w:r>
+    </w:p>
+    <w:p>
+      <w:pPr>
+        <w:bidi/>
+        <w:rPr>
+          <w:rFonts w:hint="cs"/>
+          <w:color w:val="FF0000"/>
+          <w:rtl/>
+          <w:lang w:bidi="he-IL"/>
+        </w:rPr>
+      </w:pPr>
+      <w:r>
+        <w:rPr>
+          <w:rFonts w:hint="cs"/>
+          <w:color w:val="FF0000"/>
+          <w:rtl/>
+          <w:lang w:bidi="he-IL"/>
+        </w:rPr>
+        <w:t xml:space="preserve">טווחי תנועה במפרקים </w:t>
+      </w:r>
+      <w:r>
+        <w:rPr>
+          <w:color w:val="FF0000"/>
+          <w:rtl/>
+          <w:lang w:bidi="he-IL"/>
+        </w:rPr>
+        <w:t>–</w:t>
+      </w:r>
+      <w:r>
+        <w:rPr>
+          <w:rFonts w:hint="cs"/>
+          <w:color w:val="FF0000"/>
+          <w:rtl/>
+          <w:lang w:bidi="he-IL"/>
+        </w:rPr>
+        <w:t xml:space="preserve"> יחושב ע"י נקודות שלד והוצאת זוויות.</w:t>
+      </w:r>
+    </w:p>
+    <w:p>
+      <w:pPr>
+        <w:bidi/>
+        <w:rPr>
+          <w:color w:val="FF0000"/>
+          <w:lang w:bidi="he-IL"/>
+        </w:rPr>
+      </w:pPr>
+      <w:r>
+        <w:rPr>
+          <w:rFonts w:hint="cs"/>
+          <w:color w:val="FF0000"/>
+          <w:rtl/>
+          <w:lang w:bidi="he-IL"/>
+        </w:rPr>
+        <w:t xml:space="preserve">הרמוניית התנועה - </w:t>
       </w:r>
       <w:bookmarkStart w:id="0" w:name="_GoBack"/>
       <w:bookmarkEnd w:id="0"/>
-      <w:r>
-        <w:rPr>
-          <w:rFonts w:hint="cs"/>
-          <w:color w:val="FF0000"/>
-          <w:rtl/>
-          <w:lang w:bidi="he-IL"/>
-        </w:rPr>
-        <w:t xml:space="preserve">כה לפי נקודת </w:t>
-      </w:r>
-      <w:r>
-        <w:rPr>
-          <w:color w:val="FF0000"/>
-          <w:lang w:bidi="he-IL"/>
-        </w:rPr>
-        <w:t>waist</w:t>
-      </w:r>
-      <w:r>
-        <w:rPr>
-          <w:rFonts w:hint="cs"/>
-          <w:color w:val="FF0000"/>
-          <w:rtl/>
-          <w:lang w:bidi="he-IL"/>
-        </w:rPr>
-        <w:t xml:space="preserve"> + נקודות ה</w:t>
-      </w:r>
-      <w:r>
-        <w:rPr>
-          <w:color w:val="FF0000"/>
-          <w:lang w:bidi="he-IL"/>
-        </w:rPr>
-        <w:t>hip</w:t>
-      </w:r>
-      <w:r>
-        <w:rPr>
-          <w:rFonts w:hint="cs"/>
-          <w:color w:val="FF0000"/>
-          <w:rtl/>
-          <w:lang w:bidi="he-IL"/>
-        </w:rPr>
-        <w:t>, להשלים למעויין.</w:t>
-      </w:r>
-    </w:p>
-    <w:p>
-      <w:pPr>
-        <w:pStyle w:val="ListParagraph"/>
-        <w:bidi/>
-        <w:rPr>
-          <w:rtl/>
-          <w:lang w:bidi="he-IL"/>
-        </w:rPr>
-      </w:pPr>
-    </w:p>
-    <w:p>
-      <w:pPr>
-        <w:bidi/>
-        <w:rPr>
-          <w:rtl/>
-          <w:lang w:bidi="he-IL"/>
-        </w:rPr>
-      </w:pPr>
-    </w:p>
-    <w:p>
-      <w:pPr>
-        <w:bidi/>
-        <w:rPr>
-          <w:lang w:val="en-GB" w:bidi="he-IL"/>
-        </w:rPr>
-      </w:pPr>
-      <w:r>
-        <w:rPr>
-          <w:rFonts w:hint="cs"/>
-          <w:rtl/>
-          <w:lang w:bidi="he-IL"/>
-        </w:rPr>
-        <w:t xml:space="preserve">ניתוח תנועה: יבוצעו סדרת תנועות כמו </w:t>
-      </w:r>
-      <w:r>
-        <w:rPr>
-          <w:lang w:val="en-GB" w:bidi="he-IL"/>
-        </w:rPr>
-        <w:t>burpees</w:t>
-      </w:r>
-      <w:r>
-        <w:rPr>
-          <w:lang w:val="en-GB" w:bidi="he-IL"/>
-        </w:rPr>
-        <w:t xml:space="preserve">, sit to stand </w:t>
-      </w:r>
-      <w:r>
-        <w:rPr>
-          <w:lang w:val="en-GB" w:bidi="he-IL"/>
-        </w:rPr>
-        <w:t xml:space="preserve"> </w:t>
-      </w:r>
-    </w:p>
-    <w:p>
-      <w:pPr>
-        <w:bidi/>
-        <w:rPr>
-          <w:rtl/>
-          <w:lang w:bidi="he-IL"/>
-        </w:rPr>
-      </w:pPr>
-      <w:r>
-        <w:rPr>
-          <w:rFonts w:hint="cs"/>
-          <w:rtl/>
-          <w:lang w:bidi="he-IL"/>
-        </w:rPr>
-        <w:t xml:space="preserve">מאפייני התנועה כפי שבאים לידי ביטוי בניתוח תנועת ריקוד. נדבר על מאפיינים ספציפיים. בגדול, נסתכל על טווחי תנועה במפרקים, הרמוניית התנועה, היחסים בין המפרקים. </w:t>
-      </w:r>
     </w:p>
     <w:p>
       <w:pPr>
@@ -2232,7 +2317,7 @@
 </file>
 
 <file path=customXml/itemProps1.xml><?xml version="1.0" encoding="utf-8"?>
-<ds:datastoreItem xmlns:ds="http://schemas.openxmlformats.org/officeDocument/2006/customXml" ds:itemID="{CF80EB2C-F572-4066-950D-910A5D97E881}">
+<ds:datastoreItem xmlns:ds="http://schemas.openxmlformats.org/officeDocument/2006/customXml" ds:itemID="{4E24C5E8-3780-4D77-BDF2-A8F65212F957}">
   <ds:schemaRefs>
     <ds:schemaRef ds:uri="http://schemas.openxmlformats.org/officeDocument/2006/bibliography"/>
   </ds:schemaRefs>

</xml_diff>